<commit_message>
Change the tasks files
</commit_message>
<xml_diff>
--- a/data/grade3/Dyslexia/level1.docx
+++ b/data/grade3/Dyslexia/level1.docx
@@ -30,8 +30,18 @@
         <w:t>දවසෙකි</w:t>
       </w:r>
       <w:proofErr w:type="spellEnd"/>
-    </w:p>
-    <w:p/>
+      <w:r>
+        <w:rPr>
+          <w:rFonts w:ascii="Nirmala UI" w:hAnsi="Nirmala UI" w:cs="Nirmala UI"/>
+        </w:rPr>
+        <w:t>.</w:t>
+      </w:r>
+    </w:p>
+    <w:p>
+      <w:pPr>
+        <w:pStyle w:val="ListParagraph"/>
+      </w:pPr>
+    </w:p>
     <w:p>
       <w:pPr>
         <w:pStyle w:val="ListParagraph"/>
@@ -45,51 +55,6 @@
         <w:rPr>
           <w:rFonts w:ascii="Nirmala UI" w:hAnsi="Nirmala UI" w:cs="Nirmala UI"/>
         </w:rPr>
-        <w:t>අප්</w:t>
-      </w:r>
-      <w:r>
-        <w:rPr>
-          <w:rFonts w:hint="cs"/>
-        </w:rPr>
-        <w:t>‍</w:t>
-      </w:r>
-      <w:r>
-        <w:rPr>
-          <w:rFonts w:ascii="Nirmala UI" w:hAnsi="Nirmala UI" w:cs="Nirmala UI"/>
-        </w:rPr>
-        <w:t>රාණවාචී</w:t>
-      </w:r>
-      <w:proofErr w:type="spellEnd"/>
-      <w:r>
-        <w:t xml:space="preserve"> </w:t>
-      </w:r>
-      <w:proofErr w:type="spellStart"/>
-      <w:r>
-        <w:rPr>
-          <w:rFonts w:ascii="Nirmala UI" w:hAnsi="Nirmala UI" w:cs="Nirmala UI"/>
-        </w:rPr>
-        <w:t>බහුවචන</w:t>
-      </w:r>
-      <w:proofErr w:type="spellEnd"/>
-    </w:p>
-    <w:p>
-      <w:pPr>
-        <w:pStyle w:val="ListParagraph"/>
-      </w:pPr>
-    </w:p>
-    <w:p>
-      <w:pPr>
-        <w:pStyle w:val="ListParagraph"/>
-        <w:numPr>
-          <w:ilvl w:val="0"/>
-          <w:numId w:val="1"/>
-        </w:numPr>
-      </w:pPr>
-      <w:proofErr w:type="spellStart"/>
-      <w:r>
-        <w:rPr>
-          <w:rFonts w:ascii="Nirmala UI" w:hAnsi="Nirmala UI" w:cs="Nirmala UI"/>
-        </w:rPr>
         <w:t>ක්ෂණිකව</w:t>
       </w:r>
       <w:proofErr w:type="spellEnd"/>
@@ -104,6 +69,12 @@
         <w:t>වැඩුණු</w:t>
       </w:r>
       <w:proofErr w:type="spellEnd"/>
+      <w:r>
+        <w:rPr>
+          <w:rFonts w:ascii="Nirmala UI" w:hAnsi="Nirmala UI" w:cs="Nirmala UI"/>
+        </w:rPr>
+        <w:t>.</w:t>
+      </w:r>
     </w:p>
     <w:p>
       <w:pPr>

</xml_diff>

<commit_message>
remove Spaces of reference text
</commit_message>
<xml_diff>
--- a/data/grade3/Dyslexia/level1.docx
+++ b/data/grade3/Dyslexia/level1.docx
@@ -142,6 +142,12 @@
         <w:t>රමාණය</w:t>
       </w:r>
       <w:proofErr w:type="spellEnd"/>
+      <w:r>
+        <w:rPr>
+          <w:rFonts w:ascii="Nirmala UI" w:hAnsi="Nirmala UI" w:cs="Nirmala UI"/>
+        </w:rPr>
+        <w:t>.</w:t>
+      </w:r>
     </w:p>
     <w:p>
       <w:pPr>
@@ -537,151 +543,6 @@
       <w:r>
         <w:t>.</w:t>
       </w:r>
-      <w:bookmarkStart w:id="0" w:name="_Hlk210334408"/>
-    </w:p>
-    <w:p>
-      <w:pPr>
-        <w:pStyle w:val="ListParagraph"/>
-      </w:pPr>
-    </w:p>
-    <w:p>
-      <w:pPr>
-        <w:pStyle w:val="ListParagraph"/>
-      </w:pPr>
-    </w:p>
-    <w:p>
-      <w:pPr>
-        <w:pStyle w:val="ListParagraph"/>
-        <w:numPr>
-          <w:ilvl w:val="0"/>
-          <w:numId w:val="1"/>
-        </w:numPr>
-      </w:pPr>
-      <w:proofErr w:type="spellStart"/>
-      <w:r>
-        <w:rPr>
-          <w:rFonts w:ascii="Nirmala UI" w:hAnsi="Nirmala UI" w:cs="Nirmala UI"/>
-        </w:rPr>
-        <w:t>කුකුළා</w:t>
-      </w:r>
-      <w:proofErr w:type="spellEnd"/>
-      <w:r>
-        <w:rPr>
-          <w:rFonts w:ascii="Nirmala UI" w:hAnsi="Nirmala UI" w:cs="Nirmala UI"/>
-        </w:rPr>
-        <w:t xml:space="preserve">   </w:t>
-      </w:r>
-    </w:p>
-    <w:p>
-      <w:pPr>
-        <w:pStyle w:val="ListParagraph"/>
-        <w:rPr>
-          <w:rFonts w:ascii="Nirmala UI" w:hAnsi="Nirmala UI" w:cs="Nirmala UI"/>
-        </w:rPr>
-      </w:pPr>
-    </w:p>
-    <w:p>
-      <w:pPr>
-        <w:pStyle w:val="ListParagraph"/>
-        <w:numPr>
-          <w:ilvl w:val="0"/>
-          <w:numId w:val="1"/>
-        </w:numPr>
-      </w:pPr>
-      <w:proofErr w:type="spellStart"/>
-      <w:r>
-        <w:rPr>
-          <w:rFonts w:ascii="Nirmala UI" w:hAnsi="Nirmala UI" w:cs="Nirmala UI"/>
-        </w:rPr>
-        <w:t>අලියා</w:t>
-      </w:r>
-      <w:proofErr w:type="spellEnd"/>
-      <w:r>
-        <w:rPr>
-          <w:rFonts w:ascii="Nirmala UI" w:hAnsi="Nirmala UI" w:cs="Nirmala UI"/>
-        </w:rPr>
-        <w:t xml:space="preserve">  </w:t>
-      </w:r>
-    </w:p>
-    <w:p>
-      <w:pPr>
-        <w:pStyle w:val="ListParagraph"/>
-        <w:rPr>
-          <w:rFonts w:ascii="Nirmala UI" w:hAnsi="Nirmala UI" w:cs="Nirmala UI"/>
-        </w:rPr>
-      </w:pPr>
-    </w:p>
-    <w:p>
-      <w:pPr>
-        <w:pStyle w:val="ListParagraph"/>
-        <w:numPr>
-          <w:ilvl w:val="0"/>
-          <w:numId w:val="1"/>
-        </w:numPr>
-      </w:pPr>
-      <w:proofErr w:type="spellStart"/>
-      <w:r>
-        <w:rPr>
-          <w:rFonts w:ascii="Nirmala UI" w:hAnsi="Nirmala UI" w:cs="Nirmala UI"/>
-        </w:rPr>
-        <w:t>මීයා</w:t>
-      </w:r>
-      <w:proofErr w:type="spellEnd"/>
-      <w:r>
-        <w:rPr>
-          <w:rFonts w:ascii="Nirmala UI" w:hAnsi="Nirmala UI" w:cs="Nirmala UI"/>
-        </w:rPr>
-        <w:t xml:space="preserve">  </w:t>
-      </w:r>
-    </w:p>
-    <w:p>
-      <w:pPr>
-        <w:pStyle w:val="ListParagraph"/>
-        <w:rPr>
-          <w:rFonts w:ascii="Nirmala UI" w:hAnsi="Nirmala UI" w:cs="Nirmala UI"/>
-        </w:rPr>
-      </w:pPr>
-    </w:p>
-    <w:p>
-      <w:pPr>
-        <w:pStyle w:val="ListParagraph"/>
-        <w:numPr>
-          <w:ilvl w:val="0"/>
-          <w:numId w:val="1"/>
-        </w:numPr>
-      </w:pPr>
-      <w:proofErr w:type="spellStart"/>
-      <w:r>
-        <w:rPr>
-          <w:rFonts w:ascii="Nirmala UI" w:hAnsi="Nirmala UI" w:cs="Nirmala UI" w:hint="cs"/>
-        </w:rPr>
-        <w:t>කොටියා</w:t>
-      </w:r>
-      <w:proofErr w:type="spellEnd"/>
-      <w:r>
-        <w:rPr>
-          <w:rFonts w:ascii="Nirmala UI" w:hAnsi="Nirmala UI" w:cs="Nirmala UI"/>
-        </w:rPr>
-        <w:t xml:space="preserve">       </w:t>
-      </w:r>
-      <w:r>
-        <w:t xml:space="preserve"> </w:t>
-      </w:r>
-      <w:r>
-        <w:rPr>
-          <w:rFonts w:ascii="Nirmala UI" w:hAnsi="Nirmala UI" w:cs="Nirmala UI"/>
-        </w:rPr>
-        <w:t xml:space="preserve">          </w:t>
-      </w:r>
-      <w:r>
-        <w:t xml:space="preserve"> </w:t>
-      </w:r>
-    </w:p>
-    <w:bookmarkEnd w:id="0"/>
-    <w:p>
-      <w:pPr>
-        <w:pStyle w:val="ListParagraph"/>
-      </w:pPr>
     </w:p>
     <w:sectPr>
       <w:pgSz w:w="12240" w:h="15840"/>

</xml_diff>